<commit_message>
pushing journal entry from the right github account-koushik
</commit_message>
<xml_diff>
--- a/Journal Entries/Week 1/Journal Entry Koushik Ram.docx
+++ b/Journal Entries/Week 1/Journal Entry Koushik Ram.docx
@@ -9,6 +9,7 @@
           <w:bCs/>
           <w:sz w:val="28"/>
           <w:szCs w:val="28"/>
+          <w:u w:val="single"/>
         </w:rPr>
       </w:pPr>
       <w:r>
@@ -17,9 +18,12 @@
           <w:bCs/>
           <w:sz w:val="28"/>
           <w:szCs w:val="28"/>
+          <w:u w:val="single"/>
         </w:rPr>
         <w:t xml:space="preserve">Journal Entry – Week #1 </w:t>
       </w:r>
+      <w:bookmarkStart w:id="0" w:name="_GoBack"/>
+      <w:bookmarkEnd w:id="0"/>
     </w:p>
     <w:p>
       <w:r>
@@ -176,7 +180,6 @@
       <w:pPr>
         <w:jc w:val="both"/>
       </w:pPr>
-      <w:bookmarkStart w:id="0" w:name="_GoBack"/>
       <w:r>
         <w:t xml:space="preserve">As planned, we all met after the class got over. </w:t>
       </w:r>
@@ -195,7 +198,6 @@
       <w:r>
         <w:t>ay to decide on the final topic and hence we are closing the Week’s timesheet with this.</w:t>
       </w:r>
-      <w:bookmarkEnd w:id="0"/>
     </w:p>
     <w:sectPr>
       <w:pgSz w:w="12240" w:h="15840"/>

</xml_diff>